<commit_message>
Se agrega código para el reto
</commit_message>
<xml_diff>
--- a/Reto capa dispositivos/Equipo de Trabajo 01 - Pareja 2 - dispositivos.docx
+++ b/Reto capa dispositivos/Equipo de Trabajo 01 - Pareja 2 - dispositivos.docx
@@ -360,7 +360,7 @@
         <w:pStyle w:val="NormalWeb"/>
         <w:numPr>
           <w:ilvl w:val="0"/>
-          <w:numId w:val="41"/>
+          <w:numId w:val="44"/>
         </w:numPr>
         <w:spacing w:before="0" w:beforeAutospacing="0" w:after="160" w:afterAutospacing="0"/>
         <w:jc w:val="both"/>
@@ -392,7 +392,7 @@
         <w:pStyle w:val="NormalWeb"/>
         <w:numPr>
           <w:ilvl w:val="0"/>
-          <w:numId w:val="40"/>
+          <w:numId w:val="44"/>
         </w:numPr>
         <w:spacing w:before="0" w:beforeAutospacing="0" w:after="0" w:afterAutospacing="0"/>
         <w:textAlignment w:val="baseline"/>
@@ -440,7 +440,7 @@
         <w:pStyle w:val="NormalWeb"/>
         <w:numPr>
           <w:ilvl w:val="0"/>
-          <w:numId w:val="40"/>
+          <w:numId w:val="44"/>
         </w:numPr>
         <w:spacing w:before="0" w:beforeAutospacing="0" w:after="160" w:afterAutospacing="0"/>
         <w:jc w:val="both"/>
@@ -465,15 +465,7 @@
           <w:color w:val="000000"/>
           <w:lang w:val="es-ES"/>
         </w:rPr>
-        <w:t>Un fototransistor es un transistor sensible a la luz, normalmente a los infrarrojos.</w:t>
-      </w:r>
-      <w:r>
-        <w:rPr>
-          <w:rFonts w:ascii="Arial" w:hAnsi="Arial" w:cs="Arial"/>
-          <w:color w:val="000000"/>
-          <w:lang w:val="es-ES"/>
-        </w:rPr>
-        <w:t xml:space="preserve"> </w:t>
+        <w:t xml:space="preserve">Un fototransistor es un transistor sensible a la luz, normalmente a los infrarrojos. </w:t>
       </w:r>
     </w:p>
     <w:p>
@@ -870,27 +862,7 @@
           <w:szCs w:val="24"/>
           <w:lang w:val="es-ES"/>
         </w:rPr>
-        <w:t xml:space="preserve">Pico </w:t>
-      </w:r>
-      <w:proofErr w:type="spellStart"/>
-      <w:r>
-        <w:rPr>
-          <w:rFonts w:eastAsia="Times New Roman"/>
-          <w:sz w:val="24"/>
-          <w:szCs w:val="24"/>
-          <w:lang w:val="es-ES"/>
-        </w:rPr>
-        <w:t>espectral</w:t>
-      </w:r>
-      <w:proofErr w:type="spellEnd"/>
-      <w:r>
-        <w:rPr>
-          <w:rFonts w:eastAsia="Times New Roman"/>
-          <w:sz w:val="24"/>
-          <w:szCs w:val="24"/>
-          <w:lang w:val="es-ES"/>
-        </w:rPr>
-        <w:t>:  540nm</w:t>
+        <w:t>Pico espectral:  540nm</w:t>
       </w:r>
     </w:p>
     <w:p>
@@ -953,47 +925,7 @@
           <w:szCs w:val="24"/>
           <w:lang w:val="es-ES"/>
         </w:rPr>
-        <w:t xml:space="preserve">R(min) </w:t>
-      </w:r>
-      <w:proofErr w:type="spellStart"/>
-      <w:r>
-        <w:rPr>
-          <w:rFonts w:eastAsia="Times New Roman"/>
-          <w:sz w:val="24"/>
-          <w:szCs w:val="24"/>
-          <w:lang w:val="es-ES"/>
-        </w:rPr>
-        <w:t>en</w:t>
-      </w:r>
-      <w:proofErr w:type="spellEnd"/>
-      <w:r>
-        <w:rPr>
-          <w:rFonts w:eastAsia="Times New Roman"/>
-          <w:sz w:val="24"/>
-          <w:szCs w:val="24"/>
-          <w:lang w:val="es-ES"/>
-        </w:rPr>
-        <w:t xml:space="preserve"> </w:t>
-      </w:r>
-      <w:proofErr w:type="spellStart"/>
-      <w:r>
-        <w:rPr>
-          <w:rFonts w:eastAsia="Times New Roman"/>
-          <w:sz w:val="24"/>
-          <w:szCs w:val="24"/>
-          <w:lang w:val="es-ES"/>
-        </w:rPr>
-        <w:t>oscuridad</w:t>
-      </w:r>
-      <w:proofErr w:type="spellEnd"/>
-      <w:r>
-        <w:rPr>
-          <w:rFonts w:eastAsia="Times New Roman"/>
-          <w:sz w:val="24"/>
-          <w:szCs w:val="24"/>
-          <w:lang w:val="es-ES"/>
-        </w:rPr>
-        <w:t>: 1.5M</w:t>
+        <w:t>R(min) en oscuridad: 1.5M</w:t>
       </w:r>
     </w:p>
     <w:p>
@@ -1012,45 +944,14 @@
           <w:lang w:val="es-ES"/>
         </w:rPr>
       </w:pPr>
-      <w:proofErr w:type="spellStart"/>
-      <w:r>
-        <w:rPr>
-          <w:rFonts w:eastAsia="Times New Roman"/>
-          <w:sz w:val="24"/>
-          <w:szCs w:val="24"/>
-          <w:lang w:val="es-ES"/>
-        </w:rPr>
-        <w:t>Tiempo</w:t>
-      </w:r>
-      <w:proofErr w:type="spellEnd"/>
-      <w:r>
-        <w:rPr>
-          <w:rFonts w:eastAsia="Times New Roman"/>
-          <w:sz w:val="24"/>
-          <w:szCs w:val="24"/>
-          <w:lang w:val="es-ES"/>
-        </w:rPr>
-        <w:t xml:space="preserve"> de </w:t>
-      </w:r>
-      <w:proofErr w:type="spellStart"/>
-      <w:r>
-        <w:rPr>
-          <w:rFonts w:eastAsia="Times New Roman"/>
-          <w:sz w:val="24"/>
-          <w:szCs w:val="24"/>
-          <w:lang w:val="es-ES"/>
-        </w:rPr>
-        <w:t>respuesta</w:t>
-      </w:r>
-      <w:proofErr w:type="spellEnd"/>
-      <w:r>
-        <w:rPr>
-          <w:rFonts w:eastAsia="Times New Roman"/>
-          <w:sz w:val="24"/>
-          <w:szCs w:val="24"/>
-          <w:lang w:val="es-ES"/>
-        </w:rPr>
-        <w:t>: 20ms</w:t>
+      <w:r>
+        <w:rPr>
+          <w:rFonts w:eastAsia="Times New Roman"/>
+          <w:sz w:val="24"/>
+          <w:szCs w:val="24"/>
+          <w:lang w:val="es-ES"/>
+        </w:rPr>
+        <w:t>Tiempo de respuesta: 20ms</w:t>
       </w:r>
     </w:p>
     <w:p>
@@ -1117,8 +1018,843 @@
         </w:rPr>
       </w:pPr>
     </w:p>
+    <w:p>
+      <w:pPr>
+        <w:pStyle w:val="ListParagraph"/>
+        <w:numPr>
+          <w:ilvl w:val="0"/>
+          <w:numId w:val="41"/>
+        </w:numPr>
+        <w:jc w:val="both"/>
+        <w:rPr>
+          <w:rFonts w:eastAsia="Times New Roman"/>
+          <w:sz w:val="24"/>
+          <w:szCs w:val="24"/>
+          <w:lang w:val="es-ES"/>
+        </w:rPr>
+      </w:pPr>
+      <w:r>
+        <w:rPr>
+          <w:rFonts w:eastAsia="Times New Roman"/>
+          <w:sz w:val="24"/>
+          <w:szCs w:val="24"/>
+          <w:lang w:val="es-ES"/>
+        </w:rPr>
+        <w:t xml:space="preserve">La </w:t>
+      </w:r>
+      <w:r>
+        <w:rPr>
+          <w:rFonts w:eastAsia="Times New Roman"/>
+          <w:sz w:val="24"/>
+          <w:szCs w:val="24"/>
+          <w:lang w:val="es-ES"/>
+        </w:rPr>
+        <w:t xml:space="preserve">señal análoga que proviene del sensor se hizo con el </w:t>
+      </w:r>
+      <w:proofErr w:type="spellStart"/>
+      <w:r>
+        <w:rPr>
+          <w:rFonts w:eastAsia="Times New Roman"/>
+          <w:sz w:val="24"/>
+          <w:szCs w:val="24"/>
+          <w:lang w:val="es-ES"/>
+        </w:rPr>
+        <w:t>analogRead</w:t>
+      </w:r>
+      <w:proofErr w:type="spellEnd"/>
+      <w:r>
+        <w:rPr>
+          <w:rFonts w:eastAsia="Times New Roman"/>
+          <w:sz w:val="24"/>
+          <w:szCs w:val="24"/>
+          <w:lang w:val="es-ES"/>
+        </w:rPr>
+        <w:t xml:space="preserve"> del pin A0 del </w:t>
+      </w:r>
+      <w:proofErr w:type="spellStart"/>
+      <w:r>
+        <w:rPr>
+          <w:rFonts w:eastAsia="Times New Roman"/>
+          <w:sz w:val="24"/>
+          <w:szCs w:val="24"/>
+          <w:lang w:val="es-ES"/>
+        </w:rPr>
+        <w:t>NodeMCU</w:t>
+      </w:r>
+      <w:proofErr w:type="spellEnd"/>
+      <w:r>
+        <w:rPr>
+          <w:rFonts w:eastAsia="Times New Roman"/>
+          <w:sz w:val="24"/>
+          <w:szCs w:val="24"/>
+          <w:lang w:val="es-ES"/>
+        </w:rPr>
+        <w:t xml:space="preserve"> </w:t>
+      </w:r>
+      <w:r>
+        <w:rPr>
+          <w:rFonts w:eastAsia="Times New Roman"/>
+          <w:sz w:val="24"/>
+          <w:szCs w:val="24"/>
+          <w:lang w:val="es-ES"/>
+        </w:rPr>
+        <w:t xml:space="preserve">el cual permite leer la tensión eléctrica a medida que el </w:t>
+      </w:r>
+      <w:proofErr w:type="spellStart"/>
+      <w:r>
+        <w:rPr>
+          <w:rFonts w:eastAsia="Times New Roman"/>
+          <w:sz w:val="24"/>
+          <w:szCs w:val="24"/>
+          <w:lang w:val="es-ES"/>
+        </w:rPr>
+        <w:t>fotoresistor</w:t>
+      </w:r>
+      <w:proofErr w:type="spellEnd"/>
+      <w:r>
+        <w:rPr>
+          <w:rFonts w:eastAsia="Times New Roman"/>
+          <w:sz w:val="24"/>
+          <w:szCs w:val="24"/>
+          <w:lang w:val="es-ES"/>
+        </w:rPr>
+        <w:t xml:space="preserve"> varía en función de la cantidad de la luz, </w:t>
+      </w:r>
+      <w:proofErr w:type="spellStart"/>
+      <w:r>
+        <w:rPr>
+          <w:rFonts w:eastAsia="Times New Roman"/>
+          <w:sz w:val="24"/>
+          <w:szCs w:val="24"/>
+          <w:lang w:val="es-ES"/>
+        </w:rPr>
+        <w:t>definiendise</w:t>
+      </w:r>
+      <w:proofErr w:type="spellEnd"/>
+      <w:r>
+        <w:rPr>
+          <w:rFonts w:eastAsia="Times New Roman"/>
+          <w:sz w:val="24"/>
+          <w:szCs w:val="24"/>
+          <w:lang w:val="es-ES"/>
+        </w:rPr>
+        <w:t xml:space="preserve"> </w:t>
+      </w:r>
+      <w:r>
+        <w:rPr>
+          <w:rFonts w:eastAsia="Times New Roman"/>
+          <w:sz w:val="24"/>
+          <w:szCs w:val="24"/>
+          <w:lang w:val="es-ES"/>
+        </w:rPr>
+        <w:t>al inicio del programa y se configur</w:t>
+      </w:r>
+      <w:r>
+        <w:rPr>
+          <w:rFonts w:eastAsia="Times New Roman"/>
+          <w:sz w:val="24"/>
+          <w:szCs w:val="24"/>
+          <w:lang w:val="es-ES"/>
+        </w:rPr>
+        <w:t xml:space="preserve">ándose </w:t>
+      </w:r>
+      <w:r>
+        <w:rPr>
+          <w:rFonts w:eastAsia="Times New Roman"/>
+          <w:sz w:val="24"/>
+          <w:szCs w:val="24"/>
+          <w:lang w:val="es-ES"/>
+        </w:rPr>
+        <w:t xml:space="preserve">en el </w:t>
+      </w:r>
+      <w:proofErr w:type="spellStart"/>
+      <w:r>
+        <w:rPr>
+          <w:rFonts w:eastAsia="Times New Roman"/>
+          <w:sz w:val="24"/>
+          <w:szCs w:val="24"/>
+          <w:lang w:val="es-ES"/>
+        </w:rPr>
+        <w:t>void</w:t>
+      </w:r>
+      <w:proofErr w:type="spellEnd"/>
+      <w:r>
+        <w:rPr>
+          <w:rFonts w:eastAsia="Times New Roman"/>
+          <w:sz w:val="24"/>
+          <w:szCs w:val="24"/>
+          <w:lang w:val="es-ES"/>
+        </w:rPr>
+        <w:t xml:space="preserve"> </w:t>
+      </w:r>
+      <w:proofErr w:type="spellStart"/>
+      <w:proofErr w:type="gramStart"/>
+      <w:r>
+        <w:rPr>
+          <w:rFonts w:eastAsia="Times New Roman"/>
+          <w:sz w:val="24"/>
+          <w:szCs w:val="24"/>
+          <w:lang w:val="es-ES"/>
+        </w:rPr>
+        <w:t>setup</w:t>
+      </w:r>
+      <w:proofErr w:type="spellEnd"/>
+      <w:r>
+        <w:rPr>
+          <w:rFonts w:eastAsia="Times New Roman"/>
+          <w:sz w:val="24"/>
+          <w:szCs w:val="24"/>
+          <w:lang w:val="es-ES"/>
+        </w:rPr>
+        <w:t>(</w:t>
+      </w:r>
+      <w:proofErr w:type="gramEnd"/>
+      <w:r>
+        <w:rPr>
+          <w:rFonts w:eastAsia="Times New Roman"/>
+          <w:sz w:val="24"/>
+          <w:szCs w:val="24"/>
+          <w:lang w:val="es-ES"/>
+        </w:rPr>
+        <w:t>)</w:t>
+      </w:r>
+    </w:p>
+    <w:p>
+      <w:pPr>
+        <w:pStyle w:val="ListParagraph"/>
+        <w:numPr>
+          <w:ilvl w:val="0"/>
+          <w:numId w:val="41"/>
+        </w:numPr>
+        <w:jc w:val="both"/>
+        <w:rPr>
+          <w:rFonts w:eastAsia="Times New Roman"/>
+          <w:sz w:val="24"/>
+          <w:szCs w:val="24"/>
+          <w:lang w:val="es-ES"/>
+        </w:rPr>
+      </w:pPr>
+      <w:r>
+        <w:rPr>
+          <w:rFonts w:eastAsia="Times New Roman"/>
+          <w:sz w:val="24"/>
+          <w:szCs w:val="24"/>
+          <w:lang w:val="es-ES"/>
+        </w:rPr>
+        <w:t xml:space="preserve">Para hacer la transmisión a la plataforma web de </w:t>
+      </w:r>
+      <w:proofErr w:type="gramStart"/>
+      <w:r>
+        <w:rPr>
+          <w:rFonts w:eastAsia="Times New Roman"/>
+          <w:sz w:val="24"/>
+          <w:szCs w:val="24"/>
+          <w:lang w:val="es-ES"/>
+        </w:rPr>
+        <w:t>REMA,  se</w:t>
+      </w:r>
+      <w:proofErr w:type="gramEnd"/>
+      <w:r>
+        <w:rPr>
+          <w:rFonts w:eastAsia="Times New Roman"/>
+          <w:sz w:val="24"/>
+          <w:szCs w:val="24"/>
+          <w:lang w:val="es-ES"/>
+        </w:rPr>
+        <w:t xml:space="preserve"> agregó la nueva variable de luminosidad creando el tópico que tendrá dicha variable</w:t>
+      </w:r>
+      <w:r>
+        <w:rPr>
+          <w:rFonts w:eastAsia="Times New Roman"/>
+          <w:sz w:val="24"/>
+          <w:szCs w:val="24"/>
+          <w:lang w:val="es-ES"/>
+        </w:rPr>
+        <w:t>, así como el JSON para la lectura de los datos</w:t>
+      </w:r>
+    </w:p>
+    <w:p>
+      <w:pPr>
+        <w:pStyle w:val="ListParagraph"/>
+        <w:numPr>
+          <w:ilvl w:val="0"/>
+          <w:numId w:val="41"/>
+        </w:numPr>
+        <w:jc w:val="both"/>
+        <w:rPr>
+          <w:rFonts w:eastAsia="Times New Roman"/>
+          <w:sz w:val="24"/>
+          <w:szCs w:val="24"/>
+          <w:lang w:val="es-ES"/>
+        </w:rPr>
+      </w:pPr>
+      <w:r>
+        <w:rPr>
+          <w:rFonts w:eastAsia="Times New Roman"/>
+          <w:sz w:val="24"/>
+          <w:szCs w:val="24"/>
+          <w:lang w:val="es-ES"/>
+        </w:rPr>
+        <w:t xml:space="preserve">Se adicionó el sensor a la placa de desarrollo para realizar la captura de los valores de </w:t>
+      </w:r>
+      <w:proofErr w:type="spellStart"/>
+      <w:r>
+        <w:rPr>
+          <w:rFonts w:eastAsia="Times New Roman"/>
+          <w:sz w:val="24"/>
+          <w:szCs w:val="24"/>
+          <w:lang w:val="es-ES"/>
+        </w:rPr>
+        <w:t>sensado</w:t>
+      </w:r>
+      <w:proofErr w:type="spellEnd"/>
+      <w:r>
+        <w:rPr>
+          <w:rFonts w:eastAsia="Times New Roman"/>
+          <w:sz w:val="24"/>
+          <w:szCs w:val="24"/>
+          <w:lang w:val="es-ES"/>
+        </w:rPr>
+        <w:t xml:space="preserve"> de la variable</w:t>
+      </w:r>
+    </w:p>
+    <w:p>
+      <w:pPr>
+        <w:rPr>
+          <w:rFonts w:eastAsia="Times New Roman"/>
+          <w:sz w:val="24"/>
+          <w:szCs w:val="24"/>
+          <w:lang w:val="es-ES"/>
+        </w:rPr>
+      </w:pPr>
+    </w:p>
+    <w:p>
+      <w:pPr>
+        <w:jc w:val="center"/>
+        <w:rPr>
+          <w:rFonts w:eastAsia="Times New Roman"/>
+          <w:sz w:val="24"/>
+          <w:szCs w:val="24"/>
+          <w:lang w:val="es-ES"/>
+        </w:rPr>
+      </w:pPr>
+      <w:r>
+        <w:rPr>
+          <w:noProof/>
+        </w:rPr>
+        <w:drawing>
+          <wp:inline distT="0" distB="0" distL="0" distR="0" wp14:anchorId="6370F976" wp14:editId="57A418B8">
+            <wp:extent cx="3154680" cy="2366097"/>
+            <wp:effectExtent l="0" t="0" r="7620" b="0"/>
+            <wp:docPr id="1" name="Picture 1" descr="How to connect the Ultrasonic and LDR Sensors with NodeMcu - Arduino  Project Hub"/>
+            <wp:cNvGraphicFramePr>
+              <a:graphicFrameLocks xmlns:a="http://schemas.openxmlformats.org/drawingml/2006/main" noChangeAspect="1"/>
+            </wp:cNvGraphicFramePr>
+            <a:graphic xmlns:a="http://schemas.openxmlformats.org/drawingml/2006/main">
+              <a:graphicData uri="http://schemas.openxmlformats.org/drawingml/2006/picture">
+                <pic:pic xmlns:pic="http://schemas.openxmlformats.org/drawingml/2006/picture">
+                  <pic:nvPicPr>
+                    <pic:cNvPr id="0" name="Picture 1" descr="How to connect the Ultrasonic and LDR Sensors with NodeMcu - Arduino  Project Hub"/>
+                    <pic:cNvPicPr>
+                      <a:picLocks noChangeAspect="1" noChangeArrowheads="1"/>
+                    </pic:cNvPicPr>
+                  </pic:nvPicPr>
+                  <pic:blipFill>
+                    <a:blip r:embed="rId8" cstate="print">
+                      <a:extLst>
+                        <a:ext uri="{28A0092B-C50C-407E-A947-70E740481C1C}">
+                          <a14:useLocalDpi xmlns:a14="http://schemas.microsoft.com/office/drawing/2010/main" val="0"/>
+                        </a:ext>
+                      </a:extLst>
+                    </a:blip>
+                    <a:srcRect/>
+                    <a:stretch>
+                      <a:fillRect/>
+                    </a:stretch>
+                  </pic:blipFill>
+                  <pic:spPr bwMode="auto">
+                    <a:xfrm>
+                      <a:off x="0" y="0"/>
+                      <a:ext cx="3156033" cy="2367112"/>
+                    </a:xfrm>
+                    <a:prstGeom prst="rect">
+                      <a:avLst/>
+                    </a:prstGeom>
+                    <a:noFill/>
+                    <a:ln>
+                      <a:noFill/>
+                    </a:ln>
+                  </pic:spPr>
+                </pic:pic>
+              </a:graphicData>
+            </a:graphic>
+          </wp:inline>
+        </w:drawing>
+      </w:r>
+    </w:p>
+    <w:p>
+      <w:pPr>
+        <w:jc w:val="center"/>
+        <w:rPr>
+          <w:rFonts w:eastAsia="Times New Roman"/>
+          <w:sz w:val="24"/>
+          <w:szCs w:val="24"/>
+          <w:lang w:val="es-ES"/>
+        </w:rPr>
+      </w:pPr>
+    </w:p>
+    <w:p>
+      <w:pPr>
+        <w:rPr>
+          <w:rFonts w:eastAsia="Times New Roman"/>
+          <w:sz w:val="24"/>
+          <w:szCs w:val="24"/>
+          <w:lang w:val="es-ES"/>
+        </w:rPr>
+      </w:pPr>
+      <w:r>
+        <w:rPr>
+          <w:rFonts w:eastAsia="Times New Roman"/>
+          <w:sz w:val="24"/>
+          <w:szCs w:val="24"/>
+          <w:lang w:val="es-ES"/>
+        </w:rPr>
+        <w:lastRenderedPageBreak/>
+        <w:t xml:space="preserve">Inconvenientes: </w:t>
+      </w:r>
+    </w:p>
+    <w:p>
+      <w:pPr>
+        <w:rPr>
+          <w:rFonts w:eastAsia="Times New Roman"/>
+          <w:sz w:val="24"/>
+          <w:szCs w:val="24"/>
+          <w:lang w:val="es-ES"/>
+        </w:rPr>
+      </w:pPr>
+    </w:p>
+    <w:p>
+      <w:pPr>
+        <w:pStyle w:val="ListParagraph"/>
+        <w:numPr>
+          <w:ilvl w:val="0"/>
+          <w:numId w:val="45"/>
+        </w:numPr>
+        <w:jc w:val="both"/>
+        <w:rPr>
+          <w:rFonts w:eastAsia="Times New Roman"/>
+          <w:sz w:val="24"/>
+          <w:szCs w:val="24"/>
+          <w:lang w:val="es-ES"/>
+        </w:rPr>
+      </w:pPr>
+      <w:r>
+        <w:rPr>
+          <w:rFonts w:eastAsia="Times New Roman"/>
+          <w:sz w:val="24"/>
+          <w:szCs w:val="24"/>
+          <w:lang w:val="es-ES"/>
+        </w:rPr>
+        <w:t xml:space="preserve">No se tenía contemplada la adquisición del sensor de temperatura ya que la entrega fue revisada el sábado y uno de los integrantes no contaba con tiempo suficiente para ir a adquirirlo. Se solucionó realizando la práctica con el sensor de otro de los integrantes y un compañero de otro grupo facilitó el sensor </w:t>
+      </w:r>
+      <w:r>
+        <w:rPr>
+          <w:rFonts w:eastAsia="Times New Roman"/>
+          <w:sz w:val="24"/>
+          <w:szCs w:val="24"/>
+          <w:lang w:val="es-ES"/>
+        </w:rPr>
+        <w:t xml:space="preserve">físico </w:t>
+      </w:r>
+      <w:r>
+        <w:rPr>
+          <w:rFonts w:eastAsia="Times New Roman"/>
+          <w:sz w:val="24"/>
+          <w:szCs w:val="24"/>
+          <w:lang w:val="es-ES"/>
+        </w:rPr>
+        <w:t>para la realización de</w:t>
+      </w:r>
+      <w:r>
+        <w:rPr>
+          <w:rFonts w:eastAsia="Times New Roman"/>
+          <w:sz w:val="24"/>
+          <w:szCs w:val="24"/>
+          <w:lang w:val="es-ES"/>
+        </w:rPr>
+        <w:t>l taller</w:t>
+      </w:r>
+    </w:p>
+    <w:p>
+      <w:pPr>
+        <w:pStyle w:val="ListParagraph"/>
+        <w:numPr>
+          <w:ilvl w:val="0"/>
+          <w:numId w:val="45"/>
+        </w:numPr>
+        <w:jc w:val="both"/>
+        <w:rPr>
+          <w:rFonts w:eastAsia="Times New Roman"/>
+          <w:sz w:val="24"/>
+          <w:szCs w:val="24"/>
+          <w:lang w:val="es-ES"/>
+        </w:rPr>
+      </w:pPr>
+      <w:r>
+        <w:rPr>
+          <w:rFonts w:eastAsia="Times New Roman"/>
+          <w:sz w:val="24"/>
+          <w:szCs w:val="24"/>
+          <w:lang w:val="es-ES"/>
+        </w:rPr>
+        <w:t xml:space="preserve">Cuando se compilaba el código y éste se enviaba al </w:t>
+      </w:r>
+      <w:proofErr w:type="spellStart"/>
+      <w:r>
+        <w:rPr>
+          <w:rFonts w:eastAsia="Times New Roman"/>
+          <w:sz w:val="24"/>
+          <w:szCs w:val="24"/>
+          <w:lang w:val="es-ES"/>
+        </w:rPr>
+        <w:t>NodeMCU</w:t>
+      </w:r>
+      <w:proofErr w:type="spellEnd"/>
+      <w:r>
+        <w:rPr>
+          <w:rFonts w:eastAsia="Times New Roman"/>
+          <w:sz w:val="24"/>
+          <w:szCs w:val="24"/>
+          <w:lang w:val="es-ES"/>
+        </w:rPr>
+        <w:t>, el Arduino arrojaba el error</w:t>
+      </w:r>
+      <w:r>
+        <w:rPr>
+          <w:rFonts w:eastAsia="Times New Roman"/>
+          <w:sz w:val="24"/>
+          <w:szCs w:val="24"/>
+          <w:lang w:val="es-ES"/>
+        </w:rPr>
+        <w:t>:</w:t>
+      </w:r>
+      <w:r>
+        <w:rPr>
+          <w:rFonts w:eastAsia="Times New Roman"/>
+          <w:sz w:val="24"/>
+          <w:szCs w:val="24"/>
+          <w:lang w:val="es-ES"/>
+        </w:rPr>
+        <w:t xml:space="preserve"> </w:t>
+      </w:r>
+      <w:r>
+        <w:rPr>
+          <w:rFonts w:eastAsia="Times New Roman"/>
+          <w:i/>
+          <w:iCs/>
+          <w:color w:val="FF0000"/>
+          <w:sz w:val="24"/>
+          <w:szCs w:val="24"/>
+          <w:lang w:val="es-ES"/>
+        </w:rPr>
+        <w:t>el puerto seleccionado no existe o tu placa no está conectada</w:t>
+      </w:r>
+      <w:r>
+        <w:rPr>
+          <w:rFonts w:eastAsia="Times New Roman"/>
+          <w:sz w:val="24"/>
+          <w:szCs w:val="24"/>
+          <w:lang w:val="es-ES"/>
+        </w:rPr>
+        <w:t xml:space="preserve">. Se solucionó quitando todos los elementos y </w:t>
+      </w:r>
+      <w:r>
+        <w:rPr>
+          <w:rFonts w:eastAsia="Times New Roman"/>
+          <w:sz w:val="24"/>
+          <w:szCs w:val="24"/>
+          <w:lang w:val="es-ES"/>
+        </w:rPr>
+        <w:t>reiniciando</w:t>
+      </w:r>
+      <w:r>
+        <w:rPr>
+          <w:rFonts w:eastAsia="Times New Roman"/>
+          <w:sz w:val="24"/>
+          <w:szCs w:val="24"/>
+          <w:lang w:val="es-ES"/>
+        </w:rPr>
+        <w:t xml:space="preserve"> la placa base</w:t>
+      </w:r>
+      <w:r>
+        <w:rPr>
+          <w:rFonts w:eastAsia="Times New Roman"/>
+          <w:sz w:val="24"/>
+          <w:szCs w:val="24"/>
+          <w:lang w:val="es-ES"/>
+        </w:rPr>
+        <w:t xml:space="preserve">; una vez realizado esto se envió el código al </w:t>
+      </w:r>
+      <w:proofErr w:type="spellStart"/>
+      <w:r>
+        <w:rPr>
+          <w:rFonts w:eastAsia="Times New Roman"/>
+          <w:sz w:val="24"/>
+          <w:szCs w:val="24"/>
+          <w:lang w:val="es-ES"/>
+        </w:rPr>
+        <w:t>NodeMCU</w:t>
+      </w:r>
+      <w:proofErr w:type="spellEnd"/>
+      <w:r>
+        <w:rPr>
+          <w:rFonts w:eastAsia="Times New Roman"/>
+          <w:sz w:val="24"/>
+          <w:szCs w:val="24"/>
+          <w:lang w:val="es-ES"/>
+        </w:rPr>
+        <w:t xml:space="preserve"> sin ningún dispositivo conectado. </w:t>
+      </w:r>
+    </w:p>
+    <w:p>
+      <w:pPr>
+        <w:pStyle w:val="ListParagraph"/>
+        <w:numPr>
+          <w:ilvl w:val="0"/>
+          <w:numId w:val="45"/>
+        </w:numPr>
+        <w:jc w:val="both"/>
+        <w:rPr>
+          <w:rFonts w:eastAsia="Times New Roman"/>
+          <w:sz w:val="24"/>
+          <w:szCs w:val="24"/>
+          <w:lang w:val="es-ES"/>
+        </w:rPr>
+      </w:pPr>
+      <w:r>
+        <w:rPr>
+          <w:rFonts w:eastAsia="Times New Roman"/>
+          <w:sz w:val="24"/>
+          <w:szCs w:val="24"/>
+          <w:lang w:val="es-ES"/>
+        </w:rPr>
+        <w:t>Luego de la conexión de todos los componentes</w:t>
+      </w:r>
+      <w:r>
+        <w:rPr>
+          <w:rFonts w:eastAsia="Times New Roman"/>
+          <w:sz w:val="24"/>
+          <w:szCs w:val="24"/>
+          <w:lang w:val="es-ES"/>
+        </w:rPr>
+        <w:t xml:space="preserve">, no arrojaba datos. Se solucionó conectando los componentes directamente al </w:t>
+      </w:r>
+      <w:proofErr w:type="spellStart"/>
+      <w:r>
+        <w:rPr>
+          <w:rFonts w:eastAsia="Times New Roman"/>
+          <w:sz w:val="24"/>
+          <w:szCs w:val="24"/>
+          <w:lang w:val="es-ES"/>
+        </w:rPr>
+        <w:t>NodeMCU</w:t>
+      </w:r>
+      <w:proofErr w:type="spellEnd"/>
+      <w:r>
+        <w:rPr>
+          <w:rFonts w:eastAsia="Times New Roman"/>
+          <w:sz w:val="24"/>
+          <w:szCs w:val="24"/>
+          <w:lang w:val="es-ES"/>
+        </w:rPr>
+        <w:t xml:space="preserve"> sin necesidad de la </w:t>
+      </w:r>
+      <w:proofErr w:type="spellStart"/>
+      <w:r>
+        <w:rPr>
+          <w:rFonts w:eastAsia="Times New Roman"/>
+          <w:sz w:val="24"/>
+          <w:szCs w:val="24"/>
+          <w:lang w:val="es-ES"/>
+        </w:rPr>
+        <w:t>protoboard</w:t>
+      </w:r>
+      <w:proofErr w:type="spellEnd"/>
+      <w:r>
+        <w:rPr>
+          <w:rFonts w:eastAsia="Times New Roman"/>
+          <w:sz w:val="24"/>
+          <w:szCs w:val="24"/>
+          <w:lang w:val="es-ES"/>
+        </w:rPr>
+        <w:t xml:space="preserve"> para descartar fallas en la misma o en algunos de los cables</w:t>
+      </w:r>
+    </w:p>
+    <w:p>
+      <w:pPr>
+        <w:pStyle w:val="ListParagraph"/>
+        <w:numPr>
+          <w:ilvl w:val="0"/>
+          <w:numId w:val="45"/>
+        </w:numPr>
+        <w:jc w:val="both"/>
+        <w:rPr>
+          <w:rFonts w:eastAsia="Times New Roman"/>
+          <w:sz w:val="24"/>
+          <w:szCs w:val="24"/>
+          <w:lang w:val="es-ES"/>
+        </w:rPr>
+      </w:pPr>
+      <w:r>
+        <w:rPr>
+          <w:rFonts w:eastAsia="Times New Roman"/>
+          <w:sz w:val="24"/>
+          <w:szCs w:val="24"/>
+          <w:lang w:val="es-ES"/>
+        </w:rPr>
+        <w:t>La placa base no reconoce el sensor de luminosidad y deja de responder cuando lo trata de leer.</w:t>
+      </w:r>
+    </w:p>
+    <w:p>
+      <w:pPr>
+        <w:jc w:val="both"/>
+        <w:rPr>
+          <w:rFonts w:eastAsia="Times New Roman"/>
+          <w:sz w:val="24"/>
+          <w:szCs w:val="24"/>
+          <w:lang w:val="es-ES"/>
+        </w:rPr>
+      </w:pPr>
+    </w:p>
+    <w:p>
+      <w:pPr>
+        <w:jc w:val="both"/>
+        <w:rPr>
+          <w:rFonts w:eastAsia="Times New Roman"/>
+          <w:sz w:val="24"/>
+          <w:szCs w:val="24"/>
+          <w:lang w:val="es-ES"/>
+        </w:rPr>
+      </w:pPr>
+    </w:p>
+    <w:p>
+      <w:pPr>
+        <w:pStyle w:val="ListParagraph"/>
+        <w:numPr>
+          <w:ilvl w:val="0"/>
+          <w:numId w:val="39"/>
+        </w:numPr>
+        <w:jc w:val="both"/>
+        <w:rPr>
+          <w:rFonts w:eastAsia="Times New Roman"/>
+          <w:b/>
+          <w:bCs/>
+          <w:sz w:val="28"/>
+          <w:szCs w:val="28"/>
+          <w:lang w:val="es-ES"/>
+        </w:rPr>
+      </w:pPr>
+      <w:r>
+        <w:rPr>
+          <w:rFonts w:eastAsia="Times New Roman"/>
+          <w:b/>
+          <w:bCs/>
+          <w:sz w:val="28"/>
+          <w:szCs w:val="28"/>
+          <w:lang w:val="es-ES"/>
+        </w:rPr>
+        <w:t>Repositorio</w:t>
+      </w:r>
+    </w:p>
+    <w:p>
+      <w:pPr>
+        <w:jc w:val="both"/>
+        <w:rPr>
+          <w:rFonts w:eastAsia="Times New Roman"/>
+          <w:b/>
+          <w:bCs/>
+          <w:sz w:val="28"/>
+          <w:szCs w:val="28"/>
+          <w:lang w:val="es-ES"/>
+        </w:rPr>
+      </w:pPr>
+    </w:p>
+    <w:p>
+      <w:pPr>
+        <w:jc w:val="both"/>
+        <w:rPr>
+          <w:rFonts w:eastAsia="Times New Roman"/>
+          <w:sz w:val="24"/>
+          <w:szCs w:val="24"/>
+          <w:lang w:val="es-ES"/>
+        </w:rPr>
+      </w:pPr>
+      <w:r>
+        <w:rPr>
+          <w:rFonts w:eastAsia="Times New Roman"/>
+          <w:sz w:val="24"/>
+          <w:szCs w:val="24"/>
+          <w:lang w:val="es-ES"/>
+        </w:rPr>
+        <w:t>Repositorio del grupo con los cambios solicitados en el código del programa</w:t>
+      </w:r>
+      <w:r>
+        <w:rPr>
+          <w:rFonts w:eastAsia="Times New Roman"/>
+          <w:sz w:val="24"/>
+          <w:szCs w:val="24"/>
+          <w:lang w:val="es-ES"/>
+        </w:rPr>
+        <w:t xml:space="preserve">: </w:t>
+      </w:r>
+      <w:hyperlink r:id="rId9" w:history="1">
+        <w:r>
+          <w:rPr>
+            <w:rStyle w:val="Hyperlink"/>
+            <w:rFonts w:eastAsia="Times New Roman"/>
+            <w:sz w:val="24"/>
+            <w:szCs w:val="24"/>
+            <w:lang w:val="es-ES"/>
+          </w:rPr>
+          <w:t>https://github.com/jmorenotuniandes/IoT_Retos</w:t>
+        </w:r>
+      </w:hyperlink>
+    </w:p>
+    <w:p>
+      <w:pPr>
+        <w:jc w:val="both"/>
+        <w:rPr>
+          <w:rFonts w:eastAsia="Times New Roman"/>
+          <w:sz w:val="24"/>
+          <w:szCs w:val="24"/>
+          <w:lang w:val="es-ES"/>
+        </w:rPr>
+      </w:pPr>
+    </w:p>
+    <w:p>
+      <w:pPr>
+        <w:jc w:val="both"/>
+        <w:rPr>
+          <w:rFonts w:eastAsia="Times New Roman"/>
+          <w:sz w:val="24"/>
+          <w:szCs w:val="24"/>
+          <w:lang w:val="es-ES"/>
+        </w:rPr>
+      </w:pPr>
+    </w:p>
+    <w:p>
+      <w:pPr>
+        <w:jc w:val="both"/>
+        <w:rPr>
+          <w:rFonts w:eastAsia="Times New Roman"/>
+          <w:sz w:val="24"/>
+          <w:szCs w:val="24"/>
+          <w:lang w:val="es-ES"/>
+        </w:rPr>
+      </w:pPr>
+    </w:p>
     <w:sectPr>
-      <w:footerReference w:type="default" r:id="rId8"/>
+      <w:footerReference w:type="default" r:id="rId10"/>
       <w:pgSz w:w="11909" w:h="16834"/>
       <w:pgMar w:top="1440" w:right="1440" w:bottom="1440" w:left="1440" w:header="720" w:footer="720" w:gutter="0"/>
       <w:pgNumType w:start="1"/>
@@ -2137,7 +2873,7 @@
   <w:abstractNum w:abstractNumId="8" w15:restartNumberingAfterBreak="0">
     <w:nsid w:val="17595E90"/>
     <w:multiLevelType w:val="hybridMultilevel"/>
-    <w:tmpl w:val="EE2C8C12"/>
+    <w:tmpl w:val="8B92DE14"/>
     <w:lvl w:ilvl="0" w:tplc="04090001">
       <w:start w:val="1"/>
       <w:numFmt w:val="bullet"/>
@@ -3830,6 +4566,119 @@
     </w:lvl>
   </w:abstractNum>
   <w:abstractNum w:abstractNumId="23" w15:restartNumberingAfterBreak="0">
+    <w:nsid w:val="3E4931B6"/>
+    <w:multiLevelType w:val="hybridMultilevel"/>
+    <w:tmpl w:val="89A61356"/>
+    <w:lvl w:ilvl="0" w:tplc="04090001">
+      <w:start w:val="1"/>
+      <w:numFmt w:val="bullet"/>
+      <w:lvlText w:val=""/>
+      <w:lvlJc w:val="left"/>
+      <w:pPr>
+        <w:ind w:left="1080" w:hanging="360"/>
+      </w:pPr>
+      <w:rPr>
+        <w:rFonts w:ascii="Symbol" w:hAnsi="Symbol" w:hint="default"/>
+      </w:rPr>
+    </w:lvl>
+    <w:lvl w:ilvl="1" w:tplc="04090003" w:tentative="1">
+      <w:start w:val="1"/>
+      <w:numFmt w:val="bullet"/>
+      <w:lvlText w:val="o"/>
+      <w:lvlJc w:val="left"/>
+      <w:pPr>
+        <w:ind w:left="1800" w:hanging="360"/>
+      </w:pPr>
+      <w:rPr>
+        <w:rFonts w:ascii="Courier New" w:hAnsi="Courier New" w:cs="Courier New" w:hint="default"/>
+      </w:rPr>
+    </w:lvl>
+    <w:lvl w:ilvl="2" w:tplc="04090005" w:tentative="1">
+      <w:start w:val="1"/>
+      <w:numFmt w:val="bullet"/>
+      <w:lvlText w:val=""/>
+      <w:lvlJc w:val="left"/>
+      <w:pPr>
+        <w:ind w:left="2520" w:hanging="360"/>
+      </w:pPr>
+      <w:rPr>
+        <w:rFonts w:ascii="Wingdings" w:hAnsi="Wingdings" w:hint="default"/>
+      </w:rPr>
+    </w:lvl>
+    <w:lvl w:ilvl="3" w:tplc="04090001" w:tentative="1">
+      <w:start w:val="1"/>
+      <w:numFmt w:val="bullet"/>
+      <w:lvlText w:val=""/>
+      <w:lvlJc w:val="left"/>
+      <w:pPr>
+        <w:ind w:left="3240" w:hanging="360"/>
+      </w:pPr>
+      <w:rPr>
+        <w:rFonts w:ascii="Symbol" w:hAnsi="Symbol" w:hint="default"/>
+      </w:rPr>
+    </w:lvl>
+    <w:lvl w:ilvl="4" w:tplc="04090003" w:tentative="1">
+      <w:start w:val="1"/>
+      <w:numFmt w:val="bullet"/>
+      <w:lvlText w:val="o"/>
+      <w:lvlJc w:val="left"/>
+      <w:pPr>
+        <w:ind w:left="3960" w:hanging="360"/>
+      </w:pPr>
+      <w:rPr>
+        <w:rFonts w:ascii="Courier New" w:hAnsi="Courier New" w:cs="Courier New" w:hint="default"/>
+      </w:rPr>
+    </w:lvl>
+    <w:lvl w:ilvl="5" w:tplc="04090005" w:tentative="1">
+      <w:start w:val="1"/>
+      <w:numFmt w:val="bullet"/>
+      <w:lvlText w:val=""/>
+      <w:lvlJc w:val="left"/>
+      <w:pPr>
+        <w:ind w:left="4680" w:hanging="360"/>
+      </w:pPr>
+      <w:rPr>
+        <w:rFonts w:ascii="Wingdings" w:hAnsi="Wingdings" w:hint="default"/>
+      </w:rPr>
+    </w:lvl>
+    <w:lvl w:ilvl="6" w:tplc="04090001" w:tentative="1">
+      <w:start w:val="1"/>
+      <w:numFmt w:val="bullet"/>
+      <w:lvlText w:val=""/>
+      <w:lvlJc w:val="left"/>
+      <w:pPr>
+        <w:ind w:left="5400" w:hanging="360"/>
+      </w:pPr>
+      <w:rPr>
+        <w:rFonts w:ascii="Symbol" w:hAnsi="Symbol" w:hint="default"/>
+      </w:rPr>
+    </w:lvl>
+    <w:lvl w:ilvl="7" w:tplc="04090003" w:tentative="1">
+      <w:start w:val="1"/>
+      <w:numFmt w:val="bullet"/>
+      <w:lvlText w:val="o"/>
+      <w:lvlJc w:val="left"/>
+      <w:pPr>
+        <w:ind w:left="6120" w:hanging="360"/>
+      </w:pPr>
+      <w:rPr>
+        <w:rFonts w:ascii="Courier New" w:hAnsi="Courier New" w:cs="Courier New" w:hint="default"/>
+      </w:rPr>
+    </w:lvl>
+    <w:lvl w:ilvl="8" w:tplc="04090005" w:tentative="1">
+      <w:start w:val="1"/>
+      <w:numFmt w:val="bullet"/>
+      <w:lvlText w:val=""/>
+      <w:lvlJc w:val="left"/>
+      <w:pPr>
+        <w:ind w:left="6840" w:hanging="360"/>
+      </w:pPr>
+      <w:rPr>
+        <w:rFonts w:ascii="Wingdings" w:hAnsi="Wingdings" w:hint="default"/>
+      </w:rPr>
+    </w:lvl>
+  </w:abstractNum>
+  <w:abstractNum w:abstractNumId="24" w15:restartNumberingAfterBreak="0">
     <w:nsid w:val="46864B4A"/>
     <w:multiLevelType w:val="multilevel"/>
     <w:tmpl w:val="48DEC1A8"/>
@@ -3942,7 +4791,7 @@
       </w:rPr>
     </w:lvl>
   </w:abstractNum>
-  <w:abstractNum w:abstractNumId="24" w15:restartNumberingAfterBreak="0">
+  <w:abstractNum w:abstractNumId="25" w15:restartNumberingAfterBreak="0">
     <w:nsid w:val="4A2E1D9F"/>
     <w:multiLevelType w:val="multilevel"/>
     <w:tmpl w:val="4BFC6934"/>
@@ -4055,7 +4904,7 @@
       </w:rPr>
     </w:lvl>
   </w:abstractNum>
-  <w:abstractNum w:abstractNumId="25" w15:restartNumberingAfterBreak="0">
+  <w:abstractNum w:abstractNumId="26" w15:restartNumberingAfterBreak="0">
     <w:nsid w:val="52D045F5"/>
     <w:multiLevelType w:val="multilevel"/>
     <w:tmpl w:val="091A89E0"/>
@@ -4168,7 +5017,7 @@
       </w:rPr>
     </w:lvl>
   </w:abstractNum>
-  <w:abstractNum w:abstractNumId="26" w15:restartNumberingAfterBreak="0">
+  <w:abstractNum w:abstractNumId="27" w15:restartNumberingAfterBreak="0">
     <w:nsid w:val="545208C8"/>
     <w:multiLevelType w:val="multilevel"/>
     <w:tmpl w:val="1F10F2A4"/>
@@ -4281,7 +5130,7 @@
       </w:rPr>
     </w:lvl>
   </w:abstractNum>
-  <w:abstractNum w:abstractNumId="27" w15:restartNumberingAfterBreak="0">
+  <w:abstractNum w:abstractNumId="28" w15:restartNumberingAfterBreak="0">
     <w:nsid w:val="559175CC"/>
     <w:multiLevelType w:val="multilevel"/>
     <w:tmpl w:val="BAF4C71A"/>
@@ -4394,7 +5243,7 @@
       </w:rPr>
     </w:lvl>
   </w:abstractNum>
-  <w:abstractNum w:abstractNumId="28" w15:restartNumberingAfterBreak="0">
+  <w:abstractNum w:abstractNumId="29" w15:restartNumberingAfterBreak="0">
     <w:nsid w:val="593769A5"/>
     <w:multiLevelType w:val="multilevel"/>
     <w:tmpl w:val="4C582568"/>
@@ -4543,7 +5392,7 @@
       </w:rPr>
     </w:lvl>
   </w:abstractNum>
-  <w:abstractNum w:abstractNumId="29" w15:restartNumberingAfterBreak="0">
+  <w:abstractNum w:abstractNumId="30" w15:restartNumberingAfterBreak="0">
     <w:nsid w:val="5F2B306F"/>
     <w:multiLevelType w:val="multilevel"/>
     <w:tmpl w:val="A8E263BC"/>
@@ -4656,7 +5505,120 @@
       </w:rPr>
     </w:lvl>
   </w:abstractNum>
-  <w:abstractNum w:abstractNumId="30" w15:restartNumberingAfterBreak="0">
+  <w:abstractNum w:abstractNumId="31" w15:restartNumberingAfterBreak="0">
+    <w:nsid w:val="61C17E71"/>
+    <w:multiLevelType w:val="hybridMultilevel"/>
+    <w:tmpl w:val="04ACA87A"/>
+    <w:lvl w:ilvl="0" w:tplc="04090001">
+      <w:start w:val="1"/>
+      <w:numFmt w:val="bullet"/>
+      <w:lvlText w:val=""/>
+      <w:lvlJc w:val="left"/>
+      <w:pPr>
+        <w:ind w:left="720" w:hanging="360"/>
+      </w:pPr>
+      <w:rPr>
+        <w:rFonts w:ascii="Symbol" w:hAnsi="Symbol" w:hint="default"/>
+      </w:rPr>
+    </w:lvl>
+    <w:lvl w:ilvl="1" w:tplc="04090003" w:tentative="1">
+      <w:start w:val="1"/>
+      <w:numFmt w:val="bullet"/>
+      <w:lvlText w:val="o"/>
+      <w:lvlJc w:val="left"/>
+      <w:pPr>
+        <w:ind w:left="1440" w:hanging="360"/>
+      </w:pPr>
+      <w:rPr>
+        <w:rFonts w:ascii="Courier New" w:hAnsi="Courier New" w:cs="Courier New" w:hint="default"/>
+      </w:rPr>
+    </w:lvl>
+    <w:lvl w:ilvl="2" w:tplc="04090005" w:tentative="1">
+      <w:start w:val="1"/>
+      <w:numFmt w:val="bullet"/>
+      <w:lvlText w:val=""/>
+      <w:lvlJc w:val="left"/>
+      <w:pPr>
+        <w:ind w:left="2160" w:hanging="360"/>
+      </w:pPr>
+      <w:rPr>
+        <w:rFonts w:ascii="Wingdings" w:hAnsi="Wingdings" w:hint="default"/>
+      </w:rPr>
+    </w:lvl>
+    <w:lvl w:ilvl="3" w:tplc="04090001" w:tentative="1">
+      <w:start w:val="1"/>
+      <w:numFmt w:val="bullet"/>
+      <w:lvlText w:val=""/>
+      <w:lvlJc w:val="left"/>
+      <w:pPr>
+        <w:ind w:left="2880" w:hanging="360"/>
+      </w:pPr>
+      <w:rPr>
+        <w:rFonts w:ascii="Symbol" w:hAnsi="Symbol" w:hint="default"/>
+      </w:rPr>
+    </w:lvl>
+    <w:lvl w:ilvl="4" w:tplc="04090003" w:tentative="1">
+      <w:start w:val="1"/>
+      <w:numFmt w:val="bullet"/>
+      <w:lvlText w:val="o"/>
+      <w:lvlJc w:val="left"/>
+      <w:pPr>
+        <w:ind w:left="3600" w:hanging="360"/>
+      </w:pPr>
+      <w:rPr>
+        <w:rFonts w:ascii="Courier New" w:hAnsi="Courier New" w:cs="Courier New" w:hint="default"/>
+      </w:rPr>
+    </w:lvl>
+    <w:lvl w:ilvl="5" w:tplc="04090005" w:tentative="1">
+      <w:start w:val="1"/>
+      <w:numFmt w:val="bullet"/>
+      <w:lvlText w:val=""/>
+      <w:lvlJc w:val="left"/>
+      <w:pPr>
+        <w:ind w:left="4320" w:hanging="360"/>
+      </w:pPr>
+      <w:rPr>
+        <w:rFonts w:ascii="Wingdings" w:hAnsi="Wingdings" w:hint="default"/>
+      </w:rPr>
+    </w:lvl>
+    <w:lvl w:ilvl="6" w:tplc="04090001" w:tentative="1">
+      <w:start w:val="1"/>
+      <w:numFmt w:val="bullet"/>
+      <w:lvlText w:val=""/>
+      <w:lvlJc w:val="left"/>
+      <w:pPr>
+        <w:ind w:left="5040" w:hanging="360"/>
+      </w:pPr>
+      <w:rPr>
+        <w:rFonts w:ascii="Symbol" w:hAnsi="Symbol" w:hint="default"/>
+      </w:rPr>
+    </w:lvl>
+    <w:lvl w:ilvl="7" w:tplc="04090003" w:tentative="1">
+      <w:start w:val="1"/>
+      <w:numFmt w:val="bullet"/>
+      <w:lvlText w:val="o"/>
+      <w:lvlJc w:val="left"/>
+      <w:pPr>
+        <w:ind w:left="5760" w:hanging="360"/>
+      </w:pPr>
+      <w:rPr>
+        <w:rFonts w:ascii="Courier New" w:hAnsi="Courier New" w:cs="Courier New" w:hint="default"/>
+      </w:rPr>
+    </w:lvl>
+    <w:lvl w:ilvl="8" w:tplc="04090005" w:tentative="1">
+      <w:start w:val="1"/>
+      <w:numFmt w:val="bullet"/>
+      <w:lvlText w:val=""/>
+      <w:lvlJc w:val="left"/>
+      <w:pPr>
+        <w:ind w:left="6480" w:hanging="360"/>
+      </w:pPr>
+      <w:rPr>
+        <w:rFonts w:ascii="Wingdings" w:hAnsi="Wingdings" w:hint="default"/>
+      </w:rPr>
+    </w:lvl>
+  </w:abstractNum>
+  <w:abstractNum w:abstractNumId="32" w15:restartNumberingAfterBreak="0">
     <w:nsid w:val="65E24AC9"/>
     <w:multiLevelType w:val="multilevel"/>
     <w:tmpl w:val="8DD6D4DA"/>
@@ -4769,7 +5731,7 @@
       </w:rPr>
     </w:lvl>
   </w:abstractNum>
-  <w:abstractNum w:abstractNumId="31" w15:restartNumberingAfterBreak="0">
+  <w:abstractNum w:abstractNumId="33" w15:restartNumberingAfterBreak="0">
     <w:nsid w:val="67E929BC"/>
     <w:multiLevelType w:val="multilevel"/>
     <w:tmpl w:val="BAF25C1C"/>
@@ -4886,7 +5848,7 @@
       </w:rPr>
     </w:lvl>
   </w:abstractNum>
-  <w:abstractNum w:abstractNumId="32" w15:restartNumberingAfterBreak="0">
+  <w:abstractNum w:abstractNumId="34" w15:restartNumberingAfterBreak="0">
     <w:nsid w:val="69CD29B3"/>
     <w:multiLevelType w:val="multilevel"/>
     <w:tmpl w:val="04C8E072"/>
@@ -4999,7 +5961,120 @@
       </w:rPr>
     </w:lvl>
   </w:abstractNum>
-  <w:abstractNum w:abstractNumId="33" w15:restartNumberingAfterBreak="0">
+  <w:abstractNum w:abstractNumId="35" w15:restartNumberingAfterBreak="0">
+    <w:nsid w:val="730C67EE"/>
+    <w:multiLevelType w:val="hybridMultilevel"/>
+    <w:tmpl w:val="CD12A41A"/>
+    <w:lvl w:ilvl="0" w:tplc="04090001">
+      <w:start w:val="1"/>
+      <w:numFmt w:val="bullet"/>
+      <w:lvlText w:val=""/>
+      <w:lvlJc w:val="left"/>
+      <w:pPr>
+        <w:ind w:left="1080" w:hanging="360"/>
+      </w:pPr>
+      <w:rPr>
+        <w:rFonts w:ascii="Symbol" w:hAnsi="Symbol" w:hint="default"/>
+      </w:rPr>
+    </w:lvl>
+    <w:lvl w:ilvl="1" w:tplc="04090003" w:tentative="1">
+      <w:start w:val="1"/>
+      <w:numFmt w:val="bullet"/>
+      <w:lvlText w:val="o"/>
+      <w:lvlJc w:val="left"/>
+      <w:pPr>
+        <w:ind w:left="1800" w:hanging="360"/>
+      </w:pPr>
+      <w:rPr>
+        <w:rFonts w:ascii="Courier New" w:hAnsi="Courier New" w:cs="Courier New" w:hint="default"/>
+      </w:rPr>
+    </w:lvl>
+    <w:lvl w:ilvl="2" w:tplc="04090005" w:tentative="1">
+      <w:start w:val="1"/>
+      <w:numFmt w:val="bullet"/>
+      <w:lvlText w:val=""/>
+      <w:lvlJc w:val="left"/>
+      <w:pPr>
+        <w:ind w:left="2520" w:hanging="360"/>
+      </w:pPr>
+      <w:rPr>
+        <w:rFonts w:ascii="Wingdings" w:hAnsi="Wingdings" w:hint="default"/>
+      </w:rPr>
+    </w:lvl>
+    <w:lvl w:ilvl="3" w:tplc="04090001" w:tentative="1">
+      <w:start w:val="1"/>
+      <w:numFmt w:val="bullet"/>
+      <w:lvlText w:val=""/>
+      <w:lvlJc w:val="left"/>
+      <w:pPr>
+        <w:ind w:left="3240" w:hanging="360"/>
+      </w:pPr>
+      <w:rPr>
+        <w:rFonts w:ascii="Symbol" w:hAnsi="Symbol" w:hint="default"/>
+      </w:rPr>
+    </w:lvl>
+    <w:lvl w:ilvl="4" w:tplc="04090003" w:tentative="1">
+      <w:start w:val="1"/>
+      <w:numFmt w:val="bullet"/>
+      <w:lvlText w:val="o"/>
+      <w:lvlJc w:val="left"/>
+      <w:pPr>
+        <w:ind w:left="3960" w:hanging="360"/>
+      </w:pPr>
+      <w:rPr>
+        <w:rFonts w:ascii="Courier New" w:hAnsi="Courier New" w:cs="Courier New" w:hint="default"/>
+      </w:rPr>
+    </w:lvl>
+    <w:lvl w:ilvl="5" w:tplc="04090005" w:tentative="1">
+      <w:start w:val="1"/>
+      <w:numFmt w:val="bullet"/>
+      <w:lvlText w:val=""/>
+      <w:lvlJc w:val="left"/>
+      <w:pPr>
+        <w:ind w:left="4680" w:hanging="360"/>
+      </w:pPr>
+      <w:rPr>
+        <w:rFonts w:ascii="Wingdings" w:hAnsi="Wingdings" w:hint="default"/>
+      </w:rPr>
+    </w:lvl>
+    <w:lvl w:ilvl="6" w:tplc="04090001" w:tentative="1">
+      <w:start w:val="1"/>
+      <w:numFmt w:val="bullet"/>
+      <w:lvlText w:val=""/>
+      <w:lvlJc w:val="left"/>
+      <w:pPr>
+        <w:ind w:left="5400" w:hanging="360"/>
+      </w:pPr>
+      <w:rPr>
+        <w:rFonts w:ascii="Symbol" w:hAnsi="Symbol" w:hint="default"/>
+      </w:rPr>
+    </w:lvl>
+    <w:lvl w:ilvl="7" w:tplc="04090003" w:tentative="1">
+      <w:start w:val="1"/>
+      <w:numFmt w:val="bullet"/>
+      <w:lvlText w:val="o"/>
+      <w:lvlJc w:val="left"/>
+      <w:pPr>
+        <w:ind w:left="6120" w:hanging="360"/>
+      </w:pPr>
+      <w:rPr>
+        <w:rFonts w:ascii="Courier New" w:hAnsi="Courier New" w:cs="Courier New" w:hint="default"/>
+      </w:rPr>
+    </w:lvl>
+    <w:lvl w:ilvl="8" w:tplc="04090005" w:tentative="1">
+      <w:start w:val="1"/>
+      <w:numFmt w:val="bullet"/>
+      <w:lvlText w:val=""/>
+      <w:lvlJc w:val="left"/>
+      <w:pPr>
+        <w:ind w:left="6840" w:hanging="360"/>
+      </w:pPr>
+      <w:rPr>
+        <w:rFonts w:ascii="Wingdings" w:hAnsi="Wingdings" w:hint="default"/>
+      </w:rPr>
+    </w:lvl>
+  </w:abstractNum>
+  <w:abstractNum w:abstractNumId="36" w15:restartNumberingAfterBreak="0">
     <w:nsid w:val="73F07DA1"/>
     <w:multiLevelType w:val="multilevel"/>
     <w:tmpl w:val="CB68DC1E"/>
@@ -5148,7 +6223,7 @@
       </w:rPr>
     </w:lvl>
   </w:abstractNum>
-  <w:abstractNum w:abstractNumId="34" w15:restartNumberingAfterBreak="0">
+  <w:abstractNum w:abstractNumId="37" w15:restartNumberingAfterBreak="0">
     <w:nsid w:val="74EE27E8"/>
     <w:multiLevelType w:val="multilevel"/>
     <w:tmpl w:val="687A6F10"/>
@@ -5261,7 +6336,7 @@
       </w:rPr>
     </w:lvl>
   </w:abstractNum>
-  <w:abstractNum w:abstractNumId="35" w15:restartNumberingAfterBreak="0">
+  <w:abstractNum w:abstractNumId="38" w15:restartNumberingAfterBreak="0">
     <w:nsid w:val="75D54441"/>
     <w:multiLevelType w:val="multilevel"/>
     <w:tmpl w:val="74BCD98A"/>
@@ -5374,7 +6449,7 @@
       </w:rPr>
     </w:lvl>
   </w:abstractNum>
-  <w:abstractNum w:abstractNumId="36" w15:restartNumberingAfterBreak="0">
+  <w:abstractNum w:abstractNumId="39" w15:restartNumberingAfterBreak="0">
     <w:nsid w:val="75E10167"/>
     <w:multiLevelType w:val="multilevel"/>
     <w:tmpl w:val="EF960B74"/>
@@ -5487,10 +6562,10 @@
       </w:rPr>
     </w:lvl>
   </w:abstractNum>
-  <w:abstractNum w:abstractNumId="37" w15:restartNumberingAfterBreak="0">
+  <w:abstractNum w:abstractNumId="40" w15:restartNumberingAfterBreak="0">
     <w:nsid w:val="76317ADF"/>
     <w:multiLevelType w:val="hybridMultilevel"/>
-    <w:tmpl w:val="6B4CCB22"/>
+    <w:tmpl w:val="FBC0A1E2"/>
     <w:lvl w:ilvl="0" w:tplc="0409000F">
       <w:start w:val="1"/>
       <w:numFmt w:val="decimal"/>
@@ -5573,7 +6648,7 @@
       </w:pPr>
     </w:lvl>
   </w:abstractNum>
-  <w:abstractNum w:abstractNumId="38" w15:restartNumberingAfterBreak="0">
+  <w:abstractNum w:abstractNumId="41" w15:restartNumberingAfterBreak="0">
     <w:nsid w:val="79C12ABF"/>
     <w:multiLevelType w:val="multilevel"/>
     <w:tmpl w:val="1636788C"/>
@@ -5686,7 +6761,7 @@
       </w:rPr>
     </w:lvl>
   </w:abstractNum>
-  <w:abstractNum w:abstractNumId="39" w15:restartNumberingAfterBreak="0">
+  <w:abstractNum w:abstractNumId="42" w15:restartNumberingAfterBreak="0">
     <w:nsid w:val="7BE5619A"/>
     <w:multiLevelType w:val="multilevel"/>
     <w:tmpl w:val="3F228AD8"/>
@@ -5799,7 +6874,7 @@
       </w:rPr>
     </w:lvl>
   </w:abstractNum>
-  <w:abstractNum w:abstractNumId="40" w15:restartNumberingAfterBreak="0">
+  <w:abstractNum w:abstractNumId="43" w15:restartNumberingAfterBreak="0">
     <w:nsid w:val="7E0E229B"/>
     <w:multiLevelType w:val="multilevel"/>
     <w:tmpl w:val="8BF01870"/>
@@ -5912,7 +6987,7 @@
       </w:rPr>
     </w:lvl>
   </w:abstractNum>
-  <w:abstractNum w:abstractNumId="41" w15:restartNumberingAfterBreak="0">
+  <w:abstractNum w:abstractNumId="44" w15:restartNumberingAfterBreak="0">
     <w:nsid w:val="7F0E1EEF"/>
     <w:multiLevelType w:val="multilevel"/>
     <w:tmpl w:val="D5C20ECE"/>
@@ -6029,19 +7104,19 @@
     <w:abstractNumId w:val="1"/>
   </w:num>
   <w:num w:numId="2" w16cid:durableId="96560412">
-    <w:abstractNumId w:val="24"/>
+    <w:abstractNumId w:val="25"/>
   </w:num>
   <w:num w:numId="3" w16cid:durableId="1002780266">
     <w:abstractNumId w:val="20"/>
   </w:num>
   <w:num w:numId="4" w16cid:durableId="238829172">
-    <w:abstractNumId w:val="27"/>
+    <w:abstractNumId w:val="28"/>
   </w:num>
   <w:num w:numId="5" w16cid:durableId="2094814467">
     <w:abstractNumId w:val="3"/>
   </w:num>
   <w:num w:numId="6" w16cid:durableId="1490560538">
-    <w:abstractNumId w:val="41"/>
+    <w:abstractNumId w:val="44"/>
   </w:num>
   <w:num w:numId="7" w16cid:durableId="91557973">
     <w:abstractNumId w:val="17"/>
@@ -6050,13 +7125,13 @@
     <w:abstractNumId w:val="5"/>
   </w:num>
   <w:num w:numId="9" w16cid:durableId="1220701329">
-    <w:abstractNumId w:val="25"/>
+    <w:abstractNumId w:val="26"/>
   </w:num>
   <w:num w:numId="10" w16cid:durableId="520775995">
     <w:abstractNumId w:val="12"/>
   </w:num>
   <w:num w:numId="11" w16cid:durableId="2119642688">
-    <w:abstractNumId w:val="32"/>
+    <w:abstractNumId w:val="34"/>
   </w:num>
   <w:num w:numId="12" w16cid:durableId="1958221304">
     <w:abstractNumId w:val="15"/>
@@ -6068,7 +7143,7 @@
     <w:abstractNumId w:val="14"/>
   </w:num>
   <w:num w:numId="15" w16cid:durableId="1283926161">
-    <w:abstractNumId w:val="35"/>
+    <w:abstractNumId w:val="38"/>
   </w:num>
   <w:num w:numId="16" w16cid:durableId="964580932">
     <w:abstractNumId w:val="2"/>
@@ -6077,7 +7152,7 @@
     <w:abstractNumId w:val="16"/>
   </w:num>
   <w:num w:numId="18" w16cid:durableId="1904752802">
-    <w:abstractNumId w:val="29"/>
+    <w:abstractNumId w:val="30"/>
   </w:num>
   <w:num w:numId="19" w16cid:durableId="1765565613">
     <w:abstractNumId w:val="4"/>
@@ -6092,10 +7167,10 @@
     <w:abstractNumId w:val="19"/>
   </w:num>
   <w:num w:numId="23" w16cid:durableId="469980206">
-    <w:abstractNumId w:val="39"/>
+    <w:abstractNumId w:val="42"/>
   </w:num>
   <w:num w:numId="24" w16cid:durableId="912785530">
-    <w:abstractNumId w:val="23"/>
+    <w:abstractNumId w:val="24"/>
   </w:num>
   <w:num w:numId="25" w16cid:durableId="1925333244">
     <w:abstractNumId w:val="11"/>
@@ -6107,7 +7182,7 @@
     <w:abstractNumId w:val="18"/>
   </w:num>
   <w:num w:numId="28" w16cid:durableId="1019039446">
-    <w:abstractNumId w:val="34"/>
+    <w:abstractNumId w:val="37"/>
   </w:num>
   <w:num w:numId="29" w16cid:durableId="25327680">
     <w:abstractNumId w:val="9"/>
@@ -6119,37 +7194,46 @@
     <w:abstractNumId w:val="10"/>
   </w:num>
   <w:num w:numId="32" w16cid:durableId="1194028421">
-    <w:abstractNumId w:val="40"/>
+    <w:abstractNumId w:val="43"/>
   </w:num>
   <w:num w:numId="33" w16cid:durableId="2044358279">
-    <w:abstractNumId w:val="38"/>
+    <w:abstractNumId w:val="41"/>
   </w:num>
   <w:num w:numId="34" w16cid:durableId="1453939389">
     <w:abstractNumId w:val="22"/>
   </w:num>
   <w:num w:numId="35" w16cid:durableId="1529372750">
-    <w:abstractNumId w:val="26"/>
+    <w:abstractNumId w:val="27"/>
   </w:num>
   <w:num w:numId="36" w16cid:durableId="563688411">
-    <w:abstractNumId w:val="36"/>
+    <w:abstractNumId w:val="39"/>
   </w:num>
   <w:num w:numId="37" w16cid:durableId="1190487620">
-    <w:abstractNumId w:val="30"/>
+    <w:abstractNumId w:val="32"/>
   </w:num>
   <w:num w:numId="38" w16cid:durableId="1389845337">
-    <w:abstractNumId w:val="31"/>
+    <w:abstractNumId w:val="33"/>
   </w:num>
   <w:num w:numId="39" w16cid:durableId="283538122">
-    <w:abstractNumId w:val="37"/>
+    <w:abstractNumId w:val="40"/>
   </w:num>
   <w:num w:numId="40" w16cid:durableId="2038461569">
-    <w:abstractNumId w:val="33"/>
+    <w:abstractNumId w:val="36"/>
   </w:num>
   <w:num w:numId="41" w16cid:durableId="1072041784">
     <w:abstractNumId w:val="8"/>
   </w:num>
   <w:num w:numId="42" w16cid:durableId="1009255285">
-    <w:abstractNumId w:val="28"/>
+    <w:abstractNumId w:val="29"/>
+  </w:num>
+  <w:num w:numId="43" w16cid:durableId="1793478098">
+    <w:abstractNumId w:val="23"/>
+  </w:num>
+  <w:num w:numId="44" w16cid:durableId="1452868176">
+    <w:abstractNumId w:val="35"/>
+  </w:num>
+  <w:num w:numId="45" w16cid:durableId="649988058">
+    <w:abstractNumId w:val="31"/>
   </w:num>
 </w:numbering>
 </file>
@@ -6765,6 +7849,29 @@
       <w:bCs/>
     </w:rPr>
   </w:style>
+  <w:style w:type="character" w:styleId="Hyperlink">
+    <w:name w:val="Hyperlink"/>
+    <w:basedOn w:val="DefaultParagraphFont"/>
+    <w:uiPriority w:val="99"/>
+    <w:unhideWhenUsed/>
+    <w:rsid w:val="006B5EE6"/>
+    <w:rPr>
+      <w:color w:val="0000FF" w:themeColor="hyperlink"/>
+      <w:u w:val="single"/>
+    </w:rPr>
+  </w:style>
+  <w:style w:type="character" w:styleId="UnresolvedMention">
+    <w:name w:val="Unresolved Mention"/>
+    <w:basedOn w:val="DefaultParagraphFont"/>
+    <w:uiPriority w:val="99"/>
+    <w:semiHidden/>
+    <w:unhideWhenUsed/>
+    <w:rsid w:val="006B5EE6"/>
+    <w:rPr>
+      <w:color w:val="605E5C"/>
+      <w:shd w:val="clear" w:color="auto" w:fill="E1DFDD"/>
+    </w:rPr>
+  </w:style>
 </w:styles>
 </file>
 

</xml_diff>

<commit_message>
Se agrega documento entrega reto 2 y reto capa de comunicación
</commit_message>
<xml_diff>
--- a/Reto capa dispositivos/Equipo de Trabajo 01 - Pareja 2 - dispositivos.docx
+++ b/Reto capa dispositivos/Equipo de Trabajo 01 - Pareja 2 - dispositivos.docx
@@ -1405,21 +1405,92 @@
     </w:p>
     <w:p>
       <w:pPr>
-        <w:rPr>
-          <w:rFonts w:eastAsia="Times New Roman"/>
-          <w:sz w:val="24"/>
-          <w:szCs w:val="24"/>
-          <w:lang w:val="es-ES"/>
-        </w:rPr>
-      </w:pPr>
-      <w:r>
-        <w:rPr>
-          <w:rFonts w:eastAsia="Times New Roman"/>
+        <w:jc w:val="center"/>
+        <w:rPr>
+          <w:rFonts w:eastAsia="Times New Roman"/>
+          <w:sz w:val="24"/>
+          <w:szCs w:val="24"/>
+          <w:lang w:val="es-ES"/>
+        </w:rPr>
+      </w:pPr>
+      <w:r>
+        <w:rPr>
+          <w:rFonts w:eastAsia="Times New Roman"/>
+          <w:noProof/>
           <w:sz w:val="24"/>
           <w:szCs w:val="24"/>
           <w:lang w:val="es-ES"/>
         </w:rPr>
         <w:lastRenderedPageBreak/>
+        <w:drawing>
+          <wp:inline distT="0" distB="0" distL="0" distR="0" wp14:anchorId="1F13F0B9" wp14:editId="6121ECC2">
+            <wp:extent cx="3476625" cy="1495425"/>
+            <wp:effectExtent l="0" t="0" r="9525" b="9525"/>
+            <wp:docPr id="2" name="Picture 2"/>
+            <wp:cNvGraphicFramePr>
+              <a:graphicFrameLocks xmlns:a="http://schemas.openxmlformats.org/drawingml/2006/main" noChangeAspect="1"/>
+            </wp:cNvGraphicFramePr>
+            <a:graphic xmlns:a="http://schemas.openxmlformats.org/drawingml/2006/main">
+              <a:graphicData uri="http://schemas.openxmlformats.org/drawingml/2006/picture">
+                <pic:pic xmlns:pic="http://schemas.openxmlformats.org/drawingml/2006/picture">
+                  <pic:nvPicPr>
+                    <pic:cNvPr id="2" name="Picture 2"/>
+                    <pic:cNvPicPr/>
+                  </pic:nvPicPr>
+                  <pic:blipFill>
+                    <a:blip r:embed="rId9">
+                      <a:extLst>
+                        <a:ext uri="{28A0092B-C50C-407E-A947-70E740481C1C}">
+                          <a14:useLocalDpi xmlns:a14="http://schemas.microsoft.com/office/drawing/2010/main" val="0"/>
+                        </a:ext>
+                      </a:extLst>
+                    </a:blip>
+                    <a:stretch>
+                      <a:fillRect/>
+                    </a:stretch>
+                  </pic:blipFill>
+                  <pic:spPr>
+                    <a:xfrm>
+                      <a:off x="0" y="0"/>
+                      <a:ext cx="3476625" cy="1495425"/>
+                    </a:xfrm>
+                    <a:prstGeom prst="rect">
+                      <a:avLst/>
+                    </a:prstGeom>
+                  </pic:spPr>
+                </pic:pic>
+              </a:graphicData>
+            </a:graphic>
+          </wp:inline>
+        </w:drawing>
+      </w:r>
+    </w:p>
+    <w:p>
+      <w:pPr>
+        <w:rPr>
+          <w:rFonts w:eastAsia="Times New Roman"/>
+          <w:sz w:val="24"/>
+          <w:szCs w:val="24"/>
+          <w:lang w:val="es-ES"/>
+        </w:rPr>
+      </w:pPr>
+    </w:p>
+    <w:p>
+      <w:pPr>
+        <w:rPr>
+          <w:rFonts w:eastAsia="Times New Roman"/>
+          <w:sz w:val="24"/>
+          <w:szCs w:val="24"/>
+          <w:lang w:val="es-ES"/>
+        </w:rPr>
+      </w:pPr>
+      <w:r>
+        <w:rPr>
+          <w:rFonts w:eastAsia="Times New Roman"/>
+          <w:sz w:val="24"/>
+          <w:szCs w:val="24"/>
+          <w:lang w:val="es-ES"/>
+        </w:rPr>
         <w:t xml:space="preserve">Inconvenientes: </w:t>
       </w:r>
     </w:p>
@@ -1807,7 +1878,7 @@
         </w:rPr>
         <w:t xml:space="preserve">: </w:t>
       </w:r>
-      <w:hyperlink r:id="rId9" w:history="1">
+      <w:hyperlink r:id="rId10" w:history="1">
         <w:r>
           <w:rPr>
             <w:rStyle w:val="Hyperlink"/>
@@ -1854,7 +1925,7 @@
       </w:pPr>
     </w:p>
     <w:sectPr>
-      <w:footerReference w:type="default" r:id="rId10"/>
+      <w:footerReference w:type="default" r:id="rId11"/>
       <w:pgSz w:w="11909" w:h="16834"/>
       <w:pgMar w:top="1440" w:right="1440" w:bottom="1440" w:left="1440" w:header="720" w:footer="720" w:gutter="0"/>
       <w:pgNumType w:start="1"/>

</xml_diff>